<commit_message>
Mon Apr 17 2017 17:28:56
</commit_message>
<xml_diff>
--- a/introducao.docx
+++ b/introducao.docx
@@ -92,7 +92,25 @@
           <w:sz w:val="24"/>
           <w:szCs w:val="24"/>
         </w:rPr>
-        <w:t xml:space="preserve"> entre outros dispositivos. </w:t>
+        <w:t xml:space="preserve"> entre outros dispositivos. Os </w:t>
+      </w:r>
+      <w:r>
+        <w:rPr>
+          <w:rFonts w:ascii="Times New Roman" w:hAnsi="Times New Roman" w:cs="Times New Roman"/>
+          <w:i/>
+          <w:iCs/>
+          <w:sz w:val="24"/>
+          <w:szCs w:val="24"/>
+        </w:rPr>
+        <w:t>apps</w:t>
+      </w:r>
+      <w:r>
+        <w:rPr>
+          <w:rFonts w:ascii="Times New Roman" w:hAnsi="Times New Roman" w:cs="Times New Roman"/>
+          <w:sz w:val="24"/>
+          <w:szCs w:val="24"/>
+        </w:rPr>
+        <w:t>, como são conhecidos popularmente os aplicativos, podem ser obtidos de maneira gratuita ou paga e são amplamente disponibilizados através de uma loja, onde os usuários podem pesquisar os aplicativos que possam atender às suas necessidades.</w:t>
       </w:r>
     </w:p>
     <w:p>
@@ -106,159 +124,45 @@
           <w:szCs w:val="24"/>
         </w:rPr>
         <w:tab/>
-        <w:t xml:space="preserve">Os </w:t>
-      </w:r>
-      <w:r>
-        <w:rPr>
-          <w:rFonts w:ascii="Times New Roman" w:hAnsi="Times New Roman" w:cs="Times New Roman"/>
-          <w:i/>
-          <w:iCs/>
-          <w:sz w:val="24"/>
-          <w:szCs w:val="24"/>
-        </w:rPr>
-        <w:t>apps</w:t>
-      </w:r>
-      <w:r>
-        <w:rPr>
-          <w:rFonts w:ascii="Times New Roman" w:hAnsi="Times New Roman" w:cs="Times New Roman"/>
-          <w:sz w:val="24"/>
-          <w:szCs w:val="24"/>
-        </w:rPr>
-        <w:t>, como são conhecidos popularmente os aplicativos, podem ser obtidos de maneira gratuita ou paga e são amplamente disponibilizados através de uma loja onde os usuários podem pesquisar os aplicativos que possam atender à</w:t>
-      </w:r>
-      <w:r>
-        <w:rPr>
-          <w:rFonts w:ascii="Times New Roman" w:hAnsi="Times New Roman" w:cs="Times New Roman"/>
-          <w:sz w:val="24"/>
-          <w:szCs w:val="24"/>
-        </w:rPr>
-        <w:t xml:space="preserve">s suas necessidades. No mercado existem vários sistemas operacionais diferentes, dentre eles dois possuem a maior fatia do mercado: o </w:t>
+        <w:t xml:space="preserve">Alguns aplicativos revolucionam a área de mercado em que estão inseridos: nesse contexto vale à pena citar o caso da </w:t>
       </w:r>
       <w:proofErr w:type="spellStart"/>
-      <w:proofErr w:type="gramStart"/>
-      <w:r>
-        <w:rPr>
-          <w:rFonts w:ascii="Times New Roman" w:hAnsi="Times New Roman" w:cs="Times New Roman"/>
-          <w:i/>
-          <w:iCs/>
-          <w:sz w:val="24"/>
-          <w:szCs w:val="24"/>
-        </w:rPr>
-        <w:t>iOS</w:t>
+      <w:r>
+        <w:rPr>
+          <w:rFonts w:ascii="Times New Roman" w:hAnsi="Times New Roman" w:cs="Times New Roman"/>
+          <w:i/>
+          <w:iCs/>
+          <w:sz w:val="24"/>
+          <w:szCs w:val="24"/>
+        </w:rPr>
+        <w:t>Uber</w:t>
       </w:r>
       <w:proofErr w:type="spellEnd"/>
-      <w:proofErr w:type="gramEnd"/>
-      <w:r>
-        <w:rPr>
-          <w:rFonts w:ascii="Times New Roman" w:hAnsi="Times New Roman" w:cs="Times New Roman"/>
-          <w:i/>
-          <w:iCs/>
-          <w:sz w:val="24"/>
-          <w:szCs w:val="24"/>
-        </w:rPr>
-        <w:t xml:space="preserve"> </w:t>
-      </w:r>
-      <w:r>
-        <w:rPr>
-          <w:rFonts w:ascii="Times New Roman" w:hAnsi="Times New Roman" w:cs="Times New Roman"/>
-          <w:sz w:val="24"/>
-          <w:szCs w:val="24"/>
-        </w:rPr>
-        <w:t xml:space="preserve">da </w:t>
-      </w:r>
-      <w:r>
-        <w:rPr>
-          <w:rFonts w:ascii="Times New Roman" w:hAnsi="Times New Roman" w:cs="Times New Roman"/>
-          <w:i/>
-          <w:iCs/>
-          <w:sz w:val="24"/>
-          <w:szCs w:val="24"/>
-        </w:rPr>
-        <w:t>Apple</w:t>
-      </w:r>
-      <w:r>
-        <w:rPr>
-          <w:rFonts w:ascii="Times New Roman" w:hAnsi="Times New Roman" w:cs="Times New Roman"/>
-          <w:sz w:val="24"/>
-          <w:szCs w:val="24"/>
-        </w:rPr>
-        <w:t xml:space="preserve"> e o </w:t>
-      </w:r>
-      <w:proofErr w:type="spellStart"/>
-      <w:r>
-        <w:rPr>
-          <w:rFonts w:ascii="Times New Roman" w:hAnsi="Times New Roman" w:cs="Times New Roman"/>
-          <w:i/>
-          <w:iCs/>
-          <w:sz w:val="24"/>
-          <w:szCs w:val="24"/>
-        </w:rPr>
-        <w:t>Android</w:t>
-      </w:r>
-      <w:proofErr w:type="spellEnd"/>
-      <w:r>
-        <w:rPr>
-          <w:rFonts w:ascii="Times New Roman" w:hAnsi="Times New Roman" w:cs="Times New Roman"/>
-          <w:i/>
-          <w:iCs/>
-          <w:sz w:val="24"/>
-          <w:szCs w:val="24"/>
-        </w:rPr>
-        <w:t xml:space="preserve"> </w:t>
-      </w:r>
-      <w:r>
-        <w:rPr>
-          <w:rFonts w:ascii="Times New Roman" w:hAnsi="Times New Roman" w:cs="Times New Roman"/>
-          <w:sz w:val="24"/>
-          <w:szCs w:val="24"/>
-        </w:rPr>
-        <w:t xml:space="preserve">da </w:t>
-      </w:r>
-      <w:r>
-        <w:rPr>
-          <w:rFonts w:ascii="Times New Roman" w:hAnsi="Times New Roman" w:cs="Times New Roman"/>
-          <w:i/>
-          <w:iCs/>
-          <w:sz w:val="24"/>
-          <w:szCs w:val="24"/>
-        </w:rPr>
-        <w:t>Google</w:t>
-      </w:r>
-      <w:r>
-        <w:rPr>
-          <w:rFonts w:ascii="Times New Roman" w:hAnsi="Times New Roman" w:cs="Times New Roman"/>
-          <w:sz w:val="24"/>
-          <w:szCs w:val="24"/>
-        </w:rPr>
-        <w:t xml:space="preserve">, cada um desses sistemas possui a sua própria </w:t>
-      </w:r>
-      <w:proofErr w:type="spellStart"/>
-      <w:r>
-        <w:rPr>
-          <w:rFonts w:ascii="Times New Roman" w:hAnsi="Times New Roman" w:cs="Times New Roman"/>
-          <w:i/>
-          <w:iCs/>
-          <w:sz w:val="24"/>
-          <w:szCs w:val="24"/>
-        </w:rPr>
-        <w:t>store</w:t>
-      </w:r>
-      <w:proofErr w:type="spellEnd"/>
-      <w:r>
-        <w:rPr>
-          <w:rFonts w:ascii="Times New Roman" w:hAnsi="Times New Roman" w:cs="Times New Roman"/>
-          <w:sz w:val="24"/>
-          <w:szCs w:val="24"/>
-        </w:rPr>
-        <w:t xml:space="preserve"> com aplicativos para a sua respectiva</w:t>
-      </w:r>
-      <w:r>
-        <w:rPr>
-          <w:rFonts w:ascii="Times New Roman" w:hAnsi="Times New Roman" w:cs="Times New Roman"/>
-          <w:sz w:val="24"/>
-          <w:szCs w:val="24"/>
-        </w:rPr>
-        <w:t xml:space="preserve"> plataforma.</w:t>
+      <w:r>
+        <w:rPr>
+          <w:rFonts w:ascii="Times New Roman" w:hAnsi="Times New Roman" w:cs="Times New Roman"/>
+          <w:sz w:val="24"/>
+          <w:szCs w:val="24"/>
+        </w:rPr>
+        <w:t xml:space="preserve">, uma empresa de transporte privado que revolucionou o meio como as pessoas se locomovem em meio urbano. O solicitante escolhe a sua rota e lhe é designado um motorista, pelo aplicativo são informados o preço da corrida, o modelo do carro, a sua placa entre outros dados. Seu sucesso se deve à praticidade, já que tudo é feito via </w:t>
+      </w:r>
+      <w:r>
+        <w:rPr>
+          <w:rFonts w:ascii="Times New Roman" w:hAnsi="Times New Roman" w:cs="Times New Roman"/>
+          <w:i/>
+          <w:iCs/>
+          <w:sz w:val="24"/>
+          <w:szCs w:val="24"/>
+        </w:rPr>
+        <w:t>internet</w:t>
+      </w:r>
+      <w:r>
+        <w:rPr>
+          <w:rFonts w:ascii="Times New Roman" w:hAnsi="Times New Roman" w:cs="Times New Roman"/>
+          <w:sz w:val="24"/>
+          <w:szCs w:val="24"/>
+        </w:rPr>
+        <w:t>, aos preços acessíveis, suas promoções e a geração de oportunidades de emprego.</w:t>
       </w:r>
     </w:p>
     <w:p>
@@ -272,93 +176,7 @@
           <w:szCs w:val="24"/>
         </w:rPr>
         <w:tab/>
-        <w:t xml:space="preserve">Alguns aplicativos revolucionam a área de mercado em que estão inseridos: nesse contexto vale à pena citar o caso da </w:t>
-      </w:r>
-      <w:proofErr w:type="spellStart"/>
-      <w:r>
-        <w:rPr>
-          <w:rFonts w:ascii="Times New Roman" w:hAnsi="Times New Roman" w:cs="Times New Roman"/>
-          <w:i/>
-          <w:iCs/>
-          <w:sz w:val="24"/>
-          <w:szCs w:val="24"/>
-        </w:rPr>
-        <w:t>Uber</w:t>
-      </w:r>
-      <w:proofErr w:type="spellEnd"/>
-      <w:r>
-        <w:rPr>
-          <w:rFonts w:ascii="Times New Roman" w:hAnsi="Times New Roman" w:cs="Times New Roman"/>
-          <w:sz w:val="24"/>
-          <w:szCs w:val="24"/>
-        </w:rPr>
-        <w:t>, uma empresa de transporte privado que revolucionou o meio como as pessoas se locomovem em meio urbano. O solicitante es</w:t>
-      </w:r>
-      <w:r>
-        <w:rPr>
-          <w:rFonts w:ascii="Times New Roman" w:hAnsi="Times New Roman" w:cs="Times New Roman"/>
-          <w:sz w:val="24"/>
-          <w:szCs w:val="24"/>
-        </w:rPr>
-        <w:t xml:space="preserve">colhe a sua rota e lhe é designado um motorista, pelo aplicativo são informados o preço da corrida, o modelo do carro, a sua placa entre outros dados. Seu sucesso se deve à praticidade, já que tudo é feito via </w:t>
-      </w:r>
-      <w:r>
-        <w:rPr>
-          <w:rFonts w:ascii="Times New Roman" w:hAnsi="Times New Roman" w:cs="Times New Roman"/>
-          <w:i/>
-          <w:iCs/>
-          <w:sz w:val="24"/>
-          <w:szCs w:val="24"/>
-        </w:rPr>
-        <w:t>internet</w:t>
-      </w:r>
-      <w:r>
-        <w:rPr>
-          <w:rFonts w:ascii="Times New Roman" w:hAnsi="Times New Roman" w:cs="Times New Roman"/>
-          <w:sz w:val="24"/>
-          <w:szCs w:val="24"/>
-        </w:rPr>
-        <w:t>, aos preços acessíveis, suas promoçõe</w:t>
-      </w:r>
-      <w:r>
-        <w:rPr>
-          <w:rFonts w:ascii="Times New Roman" w:hAnsi="Times New Roman" w:cs="Times New Roman"/>
-          <w:sz w:val="24"/>
-          <w:szCs w:val="24"/>
-        </w:rPr>
-        <w:t>s e a geração de oportunidades de emprego.</w:t>
-      </w:r>
-    </w:p>
-    <w:p>
-      <w:pPr>
-        <w:jc w:val="both"/>
-      </w:pPr>
-      <w:r>
-        <w:rPr>
-          <w:rFonts w:ascii="Times New Roman" w:hAnsi="Times New Roman" w:cs="Times New Roman"/>
-          <w:sz w:val="24"/>
-          <w:szCs w:val="24"/>
-        </w:rPr>
-        <w:tab/>
-        <w:t xml:space="preserve">O mercado de desenvolvimento de soluções desse tipo está em constante </w:t>
-      </w:r>
-      <w:proofErr w:type="spellStart"/>
-      <w:r>
-        <w:rPr>
-          <w:rFonts w:ascii="Times New Roman" w:hAnsi="Times New Roman" w:cs="Times New Roman"/>
-          <w:sz w:val="24"/>
-          <w:szCs w:val="24"/>
-        </w:rPr>
-        <w:t>cresimento</w:t>
-      </w:r>
-      <w:proofErr w:type="spellEnd"/>
-      <w:r>
-        <w:rPr>
-          <w:rFonts w:ascii="Times New Roman" w:hAnsi="Times New Roman" w:cs="Times New Roman"/>
-          <w:sz w:val="24"/>
-          <w:szCs w:val="24"/>
-        </w:rPr>
-        <w:t xml:space="preserve">, </w:t>
+        <w:t xml:space="preserve">O mercado de desenvolvimento de soluções desse tipo está em constante crescimento, </w:t>
       </w:r>
       <w:proofErr w:type="gramStart"/>
       <w:r>
@@ -390,71 +208,7 @@
           <w:sz w:val="24"/>
           <w:szCs w:val="24"/>
         </w:rPr>
-        <w:t>Ex</w:t>
-      </w:r>
-      <w:r>
-        <w:rPr>
-          <w:rFonts w:ascii="Times New Roman" w:hAnsi="Times New Roman" w:cs="Times New Roman"/>
-          <w:sz w:val="24"/>
-          <w:szCs w:val="24"/>
-        </w:rPr>
-        <w:t xml:space="preserve">istem algumas vertentes para o desenvolvimento de aplicações para dispositivos móveis, cada uma possui suas vantagens e semelhanças em relação às outras, nesse trabalho o autor </w:t>
-      </w:r>
-      <w:r>
-        <w:rPr>
-          <w:rFonts w:ascii="Times New Roman" w:hAnsi="Times New Roman" w:cs="Times New Roman"/>
-          <w:sz w:val="24"/>
-          <w:szCs w:val="24"/>
-        </w:rPr>
-        <w:t>aborda</w:t>
-      </w:r>
-      <w:r>
-        <w:rPr>
-          <w:rFonts w:ascii="Times New Roman" w:hAnsi="Times New Roman" w:cs="Times New Roman"/>
-          <w:sz w:val="24"/>
-          <w:szCs w:val="24"/>
-        </w:rPr>
-        <w:t>rá</w:t>
-      </w:r>
-      <w:r>
-        <w:rPr>
-          <w:rFonts w:ascii="Times New Roman" w:hAnsi="Times New Roman" w:cs="Times New Roman"/>
-          <w:sz w:val="24"/>
-          <w:szCs w:val="24"/>
-        </w:rPr>
-        <w:t xml:space="preserve"> dois tipos: as soluções</w:t>
-      </w:r>
-      <w:r>
-        <w:rPr>
-          <w:rFonts w:ascii="Times New Roman" w:hAnsi="Times New Roman" w:cs="Times New Roman"/>
-          <w:sz w:val="24"/>
-          <w:szCs w:val="24"/>
-        </w:rPr>
-        <w:t xml:space="preserve"> </w:t>
-      </w:r>
-      <w:r>
-        <w:rPr>
-          <w:rFonts w:ascii="Times New Roman" w:hAnsi="Times New Roman" w:cs="Times New Roman"/>
-          <w:sz w:val="24"/>
-          <w:szCs w:val="24"/>
-        </w:rPr>
-        <w:t>nativa</w:t>
-      </w:r>
-      <w:r>
-        <w:rPr>
-          <w:rFonts w:ascii="Times New Roman" w:hAnsi="Times New Roman" w:cs="Times New Roman"/>
-          <w:sz w:val="24"/>
-          <w:szCs w:val="24"/>
-        </w:rPr>
-        <w:t>s</w:t>
-      </w:r>
-      <w:r>
-        <w:rPr>
-          <w:rFonts w:ascii="Times New Roman" w:hAnsi="Times New Roman" w:cs="Times New Roman"/>
-          <w:sz w:val="24"/>
-          <w:szCs w:val="24"/>
-        </w:rPr>
-        <w:t xml:space="preserve"> e </w:t>
+        <w:t xml:space="preserve">Existem algumas vertentes para o desenvolvimento de aplicações para dispositivos móveis, cada uma possui suas vantagens e semelhanças em relação às outras, nesse trabalho o autor abordará dois tipos: as soluções nativas e </w:t>
       </w:r>
       <w:proofErr w:type="gramStart"/>
       <w:r>
@@ -511,15 +265,7 @@
           <w:sz w:val="24"/>
           <w:szCs w:val="24"/>
         </w:rPr>
-        <w:t>No desenvolvimento de</w:t>
-      </w:r>
-      <w:r>
-        <w:rPr>
-          <w:rFonts w:ascii="Times New Roman" w:hAnsi="Times New Roman" w:cs="Times New Roman"/>
-          <w:sz w:val="24"/>
-          <w:szCs w:val="24"/>
-        </w:rPr>
-        <w:t xml:space="preserve"> aplicações nativas para celulares são utilizadas as linguagens do </w:t>
+        <w:t xml:space="preserve">No desenvolvimento de aplicações nativas para celulares são utilizadas as linguagens do </w:t>
       </w:r>
       <w:r>
         <w:rPr>
@@ -613,39 +359,7 @@
           <w:sz w:val="24"/>
           <w:szCs w:val="24"/>
         </w:rPr>
-        <w:t>do celular</w:t>
-      </w:r>
-      <w:r>
-        <w:rPr>
-          <w:rFonts w:ascii="Times New Roman" w:hAnsi="Times New Roman" w:cs="Times New Roman"/>
-          <w:sz w:val="24"/>
-          <w:szCs w:val="24"/>
-        </w:rPr>
-        <w:t xml:space="preserve"> </w:t>
-      </w:r>
-      <w:r>
-        <w:rPr>
-          <w:rFonts w:ascii="Times New Roman" w:hAnsi="Times New Roman" w:cs="Times New Roman"/>
-          <w:sz w:val="24"/>
-          <w:szCs w:val="24"/>
-        </w:rPr>
-        <w:t>possuem</w:t>
-      </w:r>
-      <w:r>
-        <w:rPr>
-          <w:rFonts w:ascii="Times New Roman" w:hAnsi="Times New Roman" w:cs="Times New Roman"/>
-          <w:sz w:val="24"/>
-          <w:szCs w:val="24"/>
-        </w:rPr>
-        <w:t xml:space="preserve"> acesso aos seus recursos: câmera, acelerô</w:t>
-      </w:r>
-      <w:r>
-        <w:rPr>
-          <w:rFonts w:ascii="Times New Roman" w:hAnsi="Times New Roman" w:cs="Times New Roman"/>
-          <w:sz w:val="24"/>
-          <w:szCs w:val="24"/>
-        </w:rPr>
-        <w:t xml:space="preserve">metro, </w:t>
+        <w:t xml:space="preserve">do celular possuem acesso aos seus recursos: câmera, acelerômetro, </w:t>
       </w:r>
       <w:proofErr w:type="spellStart"/>
       <w:proofErr w:type="gramStart"/>
@@ -685,15 +399,7 @@
           <w:sz w:val="24"/>
           <w:szCs w:val="24"/>
         </w:rPr>
-        <w:t>, acesso à lista de contatos, permitem</w:t>
-      </w:r>
-      <w:r>
-        <w:rPr>
-          <w:rFonts w:ascii="Times New Roman" w:hAnsi="Times New Roman" w:cs="Times New Roman"/>
-          <w:sz w:val="24"/>
-          <w:szCs w:val="24"/>
-        </w:rPr>
-        <w:t xml:space="preserve"> execução em segundo plano, notificações do tipo </w:t>
+        <w:t xml:space="preserve">, acesso à lista de contatos, permitem execução em segundo plano, notificações do tipo </w:t>
       </w:r>
       <w:proofErr w:type="spellStart"/>
       <w:r>
@@ -759,79 +465,7 @@
           <w:sz w:val="24"/>
           <w:szCs w:val="24"/>
         </w:rPr>
-        <w:t xml:space="preserve">. </w:t>
-      </w:r>
-      <w:r>
-        <w:rPr>
-          <w:rFonts w:ascii="Times New Roman" w:hAnsi="Times New Roman" w:cs="Times New Roman"/>
-          <w:sz w:val="24"/>
-          <w:szCs w:val="24"/>
-        </w:rPr>
-        <w:t>O acesso aos aplicativos nativos se dá</w:t>
-      </w:r>
-      <w:r>
-        <w:rPr>
-          <w:rFonts w:ascii="Times New Roman" w:hAnsi="Times New Roman" w:cs="Times New Roman"/>
-          <w:sz w:val="24"/>
-          <w:szCs w:val="24"/>
-        </w:rPr>
-        <w:t xml:space="preserve"> por meio da loja, onde, como já mencionado anteriormente, é necessária sua prévia instalação antes do uso</w:t>
-      </w:r>
-      <w:r>
-        <w:rPr>
-          <w:rFonts w:ascii="Times New Roman" w:hAnsi="Times New Roman" w:cs="Times New Roman"/>
-          <w:sz w:val="24"/>
-          <w:szCs w:val="24"/>
-        </w:rPr>
-        <w:t xml:space="preserve">. É </w:t>
-      </w:r>
-      <w:r>
-        <w:rPr>
-          <w:rFonts w:ascii="Times New Roman" w:hAnsi="Times New Roman" w:cs="Times New Roman"/>
-          <w:sz w:val="24"/>
-          <w:szCs w:val="24"/>
-        </w:rPr>
-        <w:t>importante</w:t>
-      </w:r>
-      <w:r>
-        <w:rPr>
-          <w:rFonts w:ascii="Times New Roman" w:hAnsi="Times New Roman" w:cs="Times New Roman"/>
-          <w:sz w:val="24"/>
-          <w:szCs w:val="24"/>
-        </w:rPr>
-        <w:t xml:space="preserve"> ressaltar que a plataforma nativa requer um maior</w:t>
-      </w:r>
-      <w:r>
-        <w:rPr>
-          <w:rFonts w:ascii="Times New Roman" w:hAnsi="Times New Roman" w:cs="Times New Roman"/>
-          <w:sz w:val="24"/>
-          <w:szCs w:val="24"/>
-        </w:rPr>
-        <w:t xml:space="preserve"> custo no desenvolvimento de soluções: quando as empresas querem o maior alcance de me</w:t>
-      </w:r>
-      <w:r>
-        <w:rPr>
-          <w:rFonts w:ascii="Times New Roman" w:hAnsi="Times New Roman" w:cs="Times New Roman"/>
-          <w:sz w:val="24"/>
-          <w:szCs w:val="24"/>
-        </w:rPr>
-        <w:t>rcado possível</w:t>
-      </w:r>
-      <w:r>
-        <w:rPr>
-          <w:rFonts w:ascii="Times New Roman" w:hAnsi="Times New Roman" w:cs="Times New Roman"/>
-          <w:sz w:val="24"/>
-          <w:szCs w:val="24"/>
-        </w:rPr>
-        <w:t xml:space="preserve"> </w:t>
-      </w:r>
-      <w:r>
-        <w:rPr>
-          <w:rFonts w:ascii="Times New Roman" w:hAnsi="Times New Roman" w:cs="Times New Roman"/>
-          <w:sz w:val="24"/>
-          <w:szCs w:val="24"/>
-        </w:rPr>
-        <w:t>é necessário que o serviço atenda às diferentes plataformas existentes no mercado.</w:t>
+        <w:t>.</w:t>
       </w:r>
     </w:p>
     <w:p>
@@ -844,6 +478,14 @@
           <w:szCs w:val="24"/>
         </w:rPr>
       </w:pPr>
+      <w:r>
+        <w:rPr>
+          <w:rFonts w:ascii="Times New Roman" w:hAnsi="Times New Roman" w:cs="Times New Roman"/>
+          <w:sz w:val="24"/>
+          <w:szCs w:val="24"/>
+        </w:rPr>
+        <w:t>É importante ressaltar que a plataforma nativa requer um maior custo no desenvolvimento de soluções: quando as empresas querem o maior alcance de mercado possível é necessário que o serviço atenda às diferentes plataformas existentes no mercado.</w:t>
+      </w:r>
     </w:p>
     <w:p>
       <w:pPr>
@@ -855,17 +497,76 @@
           <w:szCs w:val="24"/>
         </w:rPr>
       </w:pPr>
-    </w:p>
-    <w:p>
-      <w:pPr>
-        <w:ind w:firstLine="708"/>
-        <w:jc w:val="both"/>
-        <w:rPr>
-          <w:rFonts w:ascii="Times New Roman" w:hAnsi="Times New Roman" w:cs="Times New Roman"/>
-          <w:sz w:val="24"/>
-          <w:szCs w:val="24"/>
-        </w:rPr>
-      </w:pPr>
+      <w:r>
+        <w:rPr>
+          <w:rFonts w:ascii="Times New Roman" w:hAnsi="Times New Roman" w:cs="Times New Roman"/>
+          <w:sz w:val="24"/>
+          <w:szCs w:val="24"/>
+        </w:rPr>
+        <w:t xml:space="preserve">Como já mencionado anteriormente, os aplicativos são obtidos via </w:t>
+      </w:r>
+      <w:proofErr w:type="spellStart"/>
+      <w:r>
+        <w:rPr>
+          <w:rFonts w:ascii="Times New Roman" w:hAnsi="Times New Roman" w:cs="Times New Roman"/>
+          <w:i/>
+          <w:sz w:val="24"/>
+          <w:szCs w:val="24"/>
+        </w:rPr>
+        <w:t>store</w:t>
+      </w:r>
+      <w:proofErr w:type="spellEnd"/>
+      <w:r>
+        <w:rPr>
+          <w:rFonts w:ascii="Times New Roman" w:hAnsi="Times New Roman" w:cs="Times New Roman"/>
+          <w:sz w:val="24"/>
+          <w:szCs w:val="24"/>
+        </w:rPr>
+        <w:t xml:space="preserve"> e é necessária a sua prévia instalação antes do uso. Um problema com essa abordagem é que o usuário precisa instalar um aplicativo em seu celular antes do seu devido uso, ou seja, é requerido criar um vínculo com o </w:t>
+      </w:r>
+      <w:r>
+        <w:rPr>
+          <w:rFonts w:ascii="Times New Roman" w:hAnsi="Times New Roman" w:cs="Times New Roman"/>
+          <w:i/>
+          <w:sz w:val="24"/>
+          <w:szCs w:val="24"/>
+        </w:rPr>
+        <w:t>app</w:t>
+      </w:r>
+      <w:r>
+        <w:rPr>
+          <w:rFonts w:ascii="Times New Roman" w:hAnsi="Times New Roman" w:cs="Times New Roman"/>
+          <w:i/>
+          <w:sz w:val="24"/>
+          <w:szCs w:val="24"/>
+        </w:rPr>
+        <w:t xml:space="preserve"> </w:t>
+      </w:r>
+      <w:r>
+        <w:rPr>
+          <w:rFonts w:ascii="Times New Roman" w:hAnsi="Times New Roman" w:cs="Times New Roman"/>
+          <w:sz w:val="24"/>
+          <w:szCs w:val="24"/>
+        </w:rPr>
+        <w:t xml:space="preserve">antes de o cliente decidir se o mesmo atende às suas necessidades ou não. Visto que existe uma grande quantidade de aplicativos para as mais variadas finalidades, o processo tende a ser desconfortável: caso a solução recém instalada não atenda aos critérios do usuário, é necessário repetir todos os passos para a instalação de outro </w:t>
+      </w:r>
+      <w:r>
+        <w:rPr>
+          <w:rFonts w:ascii="Times New Roman" w:hAnsi="Times New Roman" w:cs="Times New Roman"/>
+          <w:i/>
+          <w:sz w:val="24"/>
+          <w:szCs w:val="24"/>
+        </w:rPr>
+        <w:t>app</w:t>
+      </w:r>
+      <w:r>
+        <w:rPr>
+          <w:rFonts w:ascii="Times New Roman" w:hAnsi="Times New Roman" w:cs="Times New Roman"/>
+          <w:sz w:val="24"/>
+          <w:szCs w:val="24"/>
+        </w:rPr>
+        <w:t xml:space="preserve">. Essa situação piora em cenários onde a </w:t>
+      </w:r>
       <w:r>
         <w:rPr>
           <w:rFonts w:ascii="Times New Roman" w:hAnsi="Times New Roman" w:cs="Times New Roman"/>
@@ -873,19 +574,21 @@
           <w:szCs w:val="24"/>
         </w:rPr>
         <w:lastRenderedPageBreak/>
-        <w:t xml:space="preserve">Um problema a ser notado é que o usuário precisa instalar um aplicativo em seu celular antes do seu devido uso. </w:t>
-      </w:r>
-      <w:r>
-        <w:rPr>
-          <w:rFonts w:ascii="Times New Roman" w:hAnsi="Times New Roman" w:cs="Times New Roman"/>
-          <w:sz w:val="24"/>
-          <w:szCs w:val="24"/>
-        </w:rPr>
-        <w:t>A dificuldade</w:t>
-      </w:r>
-      <w:r>
-        <w:rPr>
-          <w:rFonts w:ascii="Times New Roman" w:hAnsi="Times New Roman" w:cs="Times New Roman"/>
+        <w:t xml:space="preserve">conexão com a </w:t>
+      </w:r>
+      <w:r>
+        <w:rPr>
+          <w:rFonts w:ascii="Times New Roman" w:hAnsi="Times New Roman" w:cs="Times New Roman"/>
+          <w:i/>
+          <w:sz w:val="24"/>
+          <w:szCs w:val="24"/>
+        </w:rPr>
+        <w:t>internet</w:t>
+      </w:r>
+      <w:r>
+        <w:rPr>
+          <w:rFonts w:ascii="Times New Roman" w:hAnsi="Times New Roman" w:cs="Times New Roman"/>
+          <w:i/>
           <w:sz w:val="24"/>
           <w:szCs w:val="24"/>
         </w:rPr>
@@ -897,222 +600,7 @@
           <w:sz w:val="24"/>
           <w:szCs w:val="24"/>
         </w:rPr>
-        <w:t>presente nessa</w:t>
-      </w:r>
-      <w:r>
-        <w:rPr>
-          <w:rFonts w:ascii="Times New Roman" w:hAnsi="Times New Roman" w:cs="Times New Roman"/>
-          <w:sz w:val="24"/>
-          <w:szCs w:val="24"/>
-        </w:rPr>
-        <w:t xml:space="preserve"> abordagem consiste em criar um vínculo com o </w:t>
-      </w:r>
-      <w:r>
-        <w:rPr>
-          <w:rFonts w:ascii="Times New Roman" w:hAnsi="Times New Roman" w:cs="Times New Roman"/>
-          <w:i/>
-          <w:sz w:val="24"/>
-          <w:szCs w:val="24"/>
-        </w:rPr>
-        <w:t>app</w:t>
-      </w:r>
-      <w:r>
-        <w:rPr>
-          <w:rFonts w:ascii="Times New Roman" w:hAnsi="Times New Roman" w:cs="Times New Roman"/>
-          <w:i/>
-          <w:sz w:val="24"/>
-          <w:szCs w:val="24"/>
-        </w:rPr>
-        <w:t xml:space="preserve"> </w:t>
-      </w:r>
-      <w:r>
-        <w:rPr>
-          <w:rFonts w:ascii="Times New Roman" w:hAnsi="Times New Roman" w:cs="Times New Roman"/>
-          <w:sz w:val="24"/>
-          <w:szCs w:val="24"/>
-        </w:rPr>
-        <w:t xml:space="preserve">antes de o </w:t>
-      </w:r>
-      <w:r>
-        <w:rPr>
-          <w:rFonts w:ascii="Times New Roman" w:hAnsi="Times New Roman" w:cs="Times New Roman"/>
-          <w:sz w:val="24"/>
-          <w:szCs w:val="24"/>
-        </w:rPr>
-        <w:t>cliente</w:t>
-      </w:r>
-      <w:r>
-        <w:rPr>
-          <w:rFonts w:ascii="Times New Roman" w:hAnsi="Times New Roman" w:cs="Times New Roman"/>
-          <w:sz w:val="24"/>
-          <w:szCs w:val="24"/>
-        </w:rPr>
-        <w:t xml:space="preserve"> decidir se o mesmo atende às suas necessidades ou não. </w:t>
-      </w:r>
-      <w:r>
-        <w:rPr>
-          <w:rFonts w:ascii="Times New Roman" w:hAnsi="Times New Roman" w:cs="Times New Roman"/>
-          <w:sz w:val="24"/>
-          <w:szCs w:val="24"/>
-        </w:rPr>
-        <w:t>Visto que existe uma grande quantidade de aplicativos para as mais variadas finalidades</w:t>
-      </w:r>
-      <w:r>
-        <w:rPr>
-          <w:rFonts w:ascii="Times New Roman" w:hAnsi="Times New Roman" w:cs="Times New Roman"/>
-          <w:sz w:val="24"/>
-          <w:szCs w:val="24"/>
-        </w:rPr>
-        <w:t>, o processo tende a ser desconfortáve</w:t>
-      </w:r>
-      <w:r>
-        <w:rPr>
-          <w:rFonts w:ascii="Times New Roman" w:hAnsi="Times New Roman" w:cs="Times New Roman"/>
-          <w:sz w:val="24"/>
-          <w:szCs w:val="24"/>
-        </w:rPr>
-        <w:t>l</w:t>
-      </w:r>
-      <w:r>
-        <w:rPr>
-          <w:rFonts w:ascii="Times New Roman" w:hAnsi="Times New Roman" w:cs="Times New Roman"/>
-          <w:sz w:val="24"/>
-          <w:szCs w:val="24"/>
-        </w:rPr>
-        <w:t>:</w:t>
-      </w:r>
-      <w:r>
-        <w:rPr>
-          <w:rFonts w:ascii="Times New Roman" w:hAnsi="Times New Roman" w:cs="Times New Roman"/>
-          <w:sz w:val="24"/>
-          <w:szCs w:val="24"/>
-        </w:rPr>
-        <w:t xml:space="preserve"> caso a solução recém instalada não agrade é preciso removê-la do aparelho e repetir todos os passos necessários para a instalação de outro </w:t>
-      </w:r>
-      <w:r>
-        <w:rPr>
-          <w:rFonts w:ascii="Times New Roman" w:hAnsi="Times New Roman" w:cs="Times New Roman"/>
-          <w:i/>
-          <w:sz w:val="24"/>
-          <w:szCs w:val="24"/>
-        </w:rPr>
-        <w:t>app</w:t>
-      </w:r>
-      <w:r>
-        <w:rPr>
-          <w:rFonts w:ascii="Times New Roman" w:hAnsi="Times New Roman" w:cs="Times New Roman"/>
-          <w:sz w:val="24"/>
-          <w:szCs w:val="24"/>
-        </w:rPr>
-        <w:t>,</w:t>
-      </w:r>
-      <w:r>
-        <w:rPr>
-          <w:rFonts w:ascii="Times New Roman" w:hAnsi="Times New Roman" w:cs="Times New Roman"/>
-          <w:sz w:val="24"/>
-          <w:szCs w:val="24"/>
-        </w:rPr>
-        <w:t xml:space="preserve"> essa situação piora em cenários onde a conexão com a </w:t>
-      </w:r>
-      <w:r>
-        <w:rPr>
-          <w:rFonts w:ascii="Times New Roman" w:hAnsi="Times New Roman" w:cs="Times New Roman"/>
-          <w:i/>
-          <w:sz w:val="24"/>
-          <w:szCs w:val="24"/>
-        </w:rPr>
-        <w:t>internet</w:t>
-      </w:r>
-      <w:r>
-        <w:rPr>
-          <w:rFonts w:ascii="Times New Roman" w:hAnsi="Times New Roman" w:cs="Times New Roman"/>
-          <w:i/>
-          <w:sz w:val="24"/>
-          <w:szCs w:val="24"/>
-        </w:rPr>
-        <w:t xml:space="preserve"> </w:t>
-      </w:r>
-      <w:r>
-        <w:rPr>
-          <w:rFonts w:ascii="Times New Roman" w:hAnsi="Times New Roman" w:cs="Times New Roman"/>
-          <w:sz w:val="24"/>
-          <w:szCs w:val="24"/>
-        </w:rPr>
-        <w:t xml:space="preserve">é </w:t>
-      </w:r>
-      <w:r>
-        <w:rPr>
-          <w:rFonts w:ascii="Times New Roman" w:hAnsi="Times New Roman" w:cs="Times New Roman"/>
-          <w:sz w:val="24"/>
-          <w:szCs w:val="24"/>
-        </w:rPr>
-        <w:t>restrita</w:t>
-      </w:r>
-      <w:r>
-        <w:rPr>
-          <w:rFonts w:ascii="Times New Roman" w:hAnsi="Times New Roman" w:cs="Times New Roman"/>
-          <w:sz w:val="24"/>
-          <w:szCs w:val="24"/>
-        </w:rPr>
-        <w:t xml:space="preserve">, </w:t>
-      </w:r>
-      <w:r>
-        <w:rPr>
-          <w:rFonts w:ascii="Times New Roman" w:hAnsi="Times New Roman" w:cs="Times New Roman"/>
-          <w:sz w:val="24"/>
-          <w:szCs w:val="24"/>
-        </w:rPr>
-        <w:t>além de mencionar que o usuário necessite desinstalar um aplicativo antes</w:t>
-      </w:r>
-      <w:r>
-        <w:rPr>
-          <w:rFonts w:ascii="Times New Roman" w:hAnsi="Times New Roman" w:cs="Times New Roman"/>
-          <w:sz w:val="24"/>
-          <w:szCs w:val="24"/>
-        </w:rPr>
-        <w:t>,</w:t>
-      </w:r>
-      <w:r>
-        <w:rPr>
-          <w:rFonts w:ascii="Times New Roman" w:hAnsi="Times New Roman" w:cs="Times New Roman"/>
-          <w:sz w:val="24"/>
-          <w:szCs w:val="24"/>
-        </w:rPr>
-        <w:t xml:space="preserve"> devido </w:t>
-      </w:r>
-      <w:proofErr w:type="gramStart"/>
-      <w:r>
-        <w:rPr>
-          <w:rFonts w:ascii="Times New Roman" w:hAnsi="Times New Roman" w:cs="Times New Roman"/>
-          <w:sz w:val="24"/>
-          <w:szCs w:val="24"/>
-        </w:rPr>
-        <w:t>à</w:t>
-      </w:r>
-      <w:proofErr w:type="gramEnd"/>
-      <w:r>
-        <w:rPr>
-          <w:rFonts w:ascii="Times New Roman" w:hAnsi="Times New Roman" w:cs="Times New Roman"/>
-          <w:sz w:val="24"/>
-          <w:szCs w:val="24"/>
-        </w:rPr>
-        <w:t xml:space="preserve"> limitações de memória interna</w:t>
-      </w:r>
-      <w:r>
-        <w:rPr>
-          <w:rFonts w:ascii="Times New Roman" w:hAnsi="Times New Roman" w:cs="Times New Roman"/>
-          <w:sz w:val="24"/>
-          <w:szCs w:val="24"/>
-        </w:rPr>
-        <w:t xml:space="preserve"> do seu aparelho</w:t>
-      </w:r>
-      <w:r>
-        <w:rPr>
-          <w:rFonts w:ascii="Times New Roman" w:hAnsi="Times New Roman" w:cs="Times New Roman"/>
-          <w:sz w:val="24"/>
-          <w:szCs w:val="24"/>
-        </w:rPr>
-        <w:t>.</w:t>
+        <w:t>é restrita, além de mencionar que o cliente pode ter limitações de memória em seu aparelho, precisando desinstalar um aplicativo antes para instalar a solução requerida.</w:t>
       </w:r>
     </w:p>
     <w:p>
@@ -1204,7 +692,25 @@
           <w:sz w:val="24"/>
           <w:szCs w:val="24"/>
         </w:rPr>
-        <w:t xml:space="preserve"> e usariam o </w:t>
+        <w:t xml:space="preserve"> e </w:t>
+      </w:r>
+      <w:proofErr w:type="gramStart"/>
+      <w:r>
+        <w:rPr>
+          <w:rFonts w:ascii="Times New Roman" w:hAnsi="Times New Roman" w:cs="Times New Roman"/>
+          <w:sz w:val="24"/>
+          <w:szCs w:val="24"/>
+        </w:rPr>
+        <w:t>usariam</w:t>
+      </w:r>
+      <w:proofErr w:type="gramEnd"/>
+      <w:r>
+        <w:rPr>
+          <w:rFonts w:ascii="Times New Roman" w:hAnsi="Times New Roman" w:cs="Times New Roman"/>
+          <w:sz w:val="24"/>
+          <w:szCs w:val="24"/>
+        </w:rPr>
+        <w:t xml:space="preserve"> o </w:t>
       </w:r>
       <w:proofErr w:type="spellStart"/>
       <w:r>
@@ -1242,53 +748,7 @@
           <w:sz w:val="24"/>
           <w:szCs w:val="24"/>
         </w:rPr>
-        <w:t xml:space="preserve"> do seu sistema operacional,</w:t>
-      </w:r>
-      <w:r>
-        <w:rPr>
-          <w:rFonts w:ascii="Times New Roman" w:hAnsi="Times New Roman" w:cs="Times New Roman"/>
-          <w:sz w:val="24"/>
-          <w:szCs w:val="24"/>
-        </w:rPr>
-        <w:t xml:space="preserve"> como plataforma de execução. Porém, em 2008, c</w:t>
-      </w:r>
-      <w:r>
-        <w:rPr>
-          <w:rFonts w:ascii="Times New Roman" w:hAnsi="Times New Roman" w:cs="Times New Roman"/>
-          <w:sz w:val="24"/>
-          <w:szCs w:val="24"/>
-        </w:rPr>
-        <w:t xml:space="preserve">om o lançamento da </w:t>
-      </w:r>
-      <w:r>
-        <w:rPr>
-          <w:rFonts w:ascii="Times New Roman" w:hAnsi="Times New Roman" w:cs="Times New Roman"/>
-          <w:i/>
-          <w:iCs/>
-          <w:sz w:val="24"/>
-          <w:szCs w:val="24"/>
-        </w:rPr>
-        <w:t xml:space="preserve">App </w:t>
-      </w:r>
-      <w:proofErr w:type="spellStart"/>
-      <w:r>
-        <w:rPr>
-          <w:rFonts w:ascii="Times New Roman" w:hAnsi="Times New Roman" w:cs="Times New Roman"/>
-          <w:i/>
-          <w:iCs/>
-          <w:sz w:val="24"/>
-          <w:szCs w:val="24"/>
-        </w:rPr>
-        <w:t>Store</w:t>
-      </w:r>
-      <w:proofErr w:type="spellEnd"/>
-      <w:r>
-        <w:rPr>
-          <w:rFonts w:ascii="Times New Roman" w:hAnsi="Times New Roman" w:cs="Times New Roman"/>
-          <w:sz w:val="24"/>
-          <w:szCs w:val="24"/>
-        </w:rPr>
-        <w:t xml:space="preserve"> a visão de Jobs não se confirmou.</w:t>
+        <w:t xml:space="preserve"> do seu sistema operacional, como plataforma de execução.</w:t>
       </w:r>
     </w:p>
     <w:p>
@@ -1302,35 +762,17 @@
           <w:sz w:val="24"/>
           <w:szCs w:val="24"/>
         </w:rPr>
-        <w:t>Os aplicativos</w:t>
-      </w:r>
-      <w:r>
-        <w:rPr>
-          <w:rFonts w:ascii="Times New Roman" w:hAnsi="Times New Roman" w:cs="Times New Roman"/>
-          <w:sz w:val="24"/>
-          <w:szCs w:val="24"/>
-        </w:rPr>
-        <w:t xml:space="preserve"> </w:t>
-      </w:r>
-      <w:r>
-        <w:rPr>
-          <w:rFonts w:ascii="Times New Roman" w:hAnsi="Times New Roman" w:cs="Times New Roman"/>
-          <w:i/>
-          <w:iCs/>
-          <w:sz w:val="24"/>
-          <w:szCs w:val="24"/>
-        </w:rPr>
-        <w:t>web</w:t>
-      </w:r>
-      <w:r>
-        <w:rPr>
-          <w:rFonts w:ascii="Times New Roman" w:hAnsi="Times New Roman" w:cs="Times New Roman"/>
-          <w:i/>
-          <w:iCs/>
-          <w:sz w:val="24"/>
-          <w:szCs w:val="24"/>
-        </w:rPr>
-        <w:t xml:space="preserve"> </w:t>
+        <w:t xml:space="preserve">Os aplicativos </w:t>
+      </w:r>
+      <w:r>
+        <w:rPr>
+          <w:rFonts w:ascii="Times New Roman" w:hAnsi="Times New Roman" w:cs="Times New Roman"/>
+          <w:i/>
+          <w:iCs/>
+          <w:sz w:val="24"/>
+          <w:szCs w:val="24"/>
+        </w:rPr>
+        <w:t xml:space="preserve">web </w:t>
       </w:r>
       <w:r>
         <w:rPr>
@@ -1379,28 +821,19 @@
       <w:r>
         <w:rPr>
           <w:rFonts w:ascii="Times New Roman" w:hAnsi="Times New Roman" w:cs="Times New Roman"/>
-          <w:i/>
-          <w:iCs/>
-          <w:sz w:val="24"/>
-          <w:szCs w:val="24"/>
-        </w:rPr>
-        <w:t xml:space="preserve">web </w:t>
-      </w:r>
-      <w:r>
-        <w:rPr>
-          <w:rFonts w:ascii="Times New Roman" w:hAnsi="Times New Roman" w:cs="Times New Roman"/>
-          <w:sz w:val="24"/>
-          <w:szCs w:val="24"/>
-        </w:rPr>
-        <w:t>que se adaptam ao dispositivo em</w:t>
-      </w:r>
-      <w:r>
-        <w:rPr>
-          <w:rFonts w:ascii="Times New Roman" w:hAnsi="Times New Roman" w:cs="Times New Roman"/>
-          <w:sz w:val="24"/>
-          <w:szCs w:val="24"/>
-        </w:rPr>
-        <w:t xml:space="preserve"> uso pelo usuário, seja ele um </w:t>
+          <w:iCs/>
+          <w:sz w:val="24"/>
+          <w:szCs w:val="24"/>
+        </w:rPr>
+        <w:t xml:space="preserve">convencionais </w:t>
+      </w:r>
+      <w:r>
+        <w:rPr>
+          <w:rFonts w:ascii="Times New Roman" w:hAnsi="Times New Roman" w:cs="Times New Roman"/>
+          <w:sz w:val="24"/>
+          <w:szCs w:val="24"/>
+        </w:rPr>
+        <w:t xml:space="preserve">que se adaptam ao dispositivo em uso pelo usuário, seja ele um </w:t>
       </w:r>
       <w:proofErr w:type="spellStart"/>
       <w:r>
@@ -1498,15 +931,7 @@
           <w:sz w:val="24"/>
           <w:szCs w:val="24"/>
         </w:rPr>
-        <w:t>é possível desenvolver aplicativos</w:t>
-      </w:r>
-      <w:r>
-        <w:rPr>
-          <w:rFonts w:ascii="Times New Roman" w:hAnsi="Times New Roman" w:cs="Times New Roman"/>
-          <w:sz w:val="24"/>
-          <w:szCs w:val="24"/>
-        </w:rPr>
-        <w:t xml:space="preserve"> </w:t>
+        <w:t xml:space="preserve">é possível desenvolver aplicativos </w:t>
       </w:r>
       <w:proofErr w:type="spellStart"/>
       <w:r>
@@ -1524,61 +949,25 @@
           <w:sz w:val="24"/>
           <w:szCs w:val="24"/>
         </w:rPr>
-        <w:t xml:space="preserve"> que utilizam um navegador nativo como ambiente de execução, a</w:t>
-      </w:r>
-      <w:r>
-        <w:rPr>
-          <w:rFonts w:ascii="Times New Roman" w:hAnsi="Times New Roman" w:cs="Times New Roman"/>
-          <w:sz w:val="24"/>
-          <w:szCs w:val="24"/>
-        </w:rPr>
-        <w:t xml:space="preserve">lém disso, oferecem a vantagem de não necessitarem de uma instalação prévia no aparelho do usuário para serem utilizados. Como desvantagens os </w:t>
-      </w:r>
-      <w:r>
-        <w:rPr>
-          <w:rFonts w:ascii="Times New Roman" w:hAnsi="Times New Roman" w:cs="Times New Roman"/>
-          <w:i/>
-          <w:iCs/>
-          <w:sz w:val="24"/>
-          <w:szCs w:val="24"/>
-        </w:rPr>
-        <w:t>web app</w:t>
-      </w:r>
-      <w:r>
-        <w:rPr>
-          <w:rFonts w:ascii="Times New Roman" w:hAnsi="Times New Roman" w:cs="Times New Roman"/>
-          <w:i/>
-          <w:iCs/>
-          <w:sz w:val="24"/>
-          <w:szCs w:val="24"/>
-        </w:rPr>
-        <w:t>s</w:t>
-      </w:r>
-      <w:r>
-        <w:rPr>
-          <w:rFonts w:ascii="Times New Roman" w:hAnsi="Times New Roman" w:cs="Times New Roman"/>
-          <w:i/>
-          <w:iCs/>
-          <w:sz w:val="24"/>
-          <w:szCs w:val="24"/>
-        </w:rPr>
-        <w:t xml:space="preserve"> </w:t>
-      </w:r>
-      <w:r>
-        <w:rPr>
-          <w:rFonts w:ascii="Times New Roman" w:hAnsi="Times New Roman" w:cs="Times New Roman"/>
-          <w:sz w:val="24"/>
-          <w:szCs w:val="24"/>
-        </w:rPr>
-        <w:t xml:space="preserve">tradicionais necessitam de </w:t>
-      </w:r>
-      <w:r>
-        <w:rPr>
-          <w:rFonts w:ascii="Times New Roman" w:hAnsi="Times New Roman" w:cs="Times New Roman"/>
-          <w:sz w:val="24"/>
-          <w:szCs w:val="24"/>
-        </w:rPr>
-        <w:t xml:space="preserve">uma conexão com a </w:t>
+        <w:t xml:space="preserve"> que utilizam um navegador nativo como ambiente de execução, além disso, oferecem a vantagem de não necessitarem de uma instalação prévia no aparelho do usuário para serem utilizados. Como desvantagens os </w:t>
+      </w:r>
+      <w:r>
+        <w:rPr>
+          <w:rFonts w:ascii="Times New Roman" w:hAnsi="Times New Roman" w:cs="Times New Roman"/>
+          <w:i/>
+          <w:iCs/>
+          <w:sz w:val="24"/>
+          <w:szCs w:val="24"/>
+        </w:rPr>
+        <w:t xml:space="preserve">web apps </w:t>
+      </w:r>
+      <w:r>
+        <w:rPr>
+          <w:rFonts w:ascii="Times New Roman" w:hAnsi="Times New Roman" w:cs="Times New Roman"/>
+          <w:sz w:val="24"/>
+          <w:szCs w:val="24"/>
+        </w:rPr>
+        <w:t xml:space="preserve">tradicionais necessitam de uma conexão com a </w:t>
       </w:r>
       <w:r>
         <w:rPr>
@@ -1615,15 +1004,7 @@
           <w:sz w:val="24"/>
           <w:szCs w:val="24"/>
         </w:rPr>
-        <w:t>Dado o contexto, podemos dizer que ambas as vertentes possuem suas vantagens e desvantagens</w:t>
-      </w:r>
-      <w:r>
-        <w:rPr>
-          <w:rFonts w:ascii="Times New Roman" w:hAnsi="Times New Roman" w:cs="Times New Roman"/>
-          <w:sz w:val="24"/>
-          <w:szCs w:val="24"/>
-        </w:rPr>
-        <w:t xml:space="preserve">, o melhor seria reunir o melhor dos dois mundos: soluções que não necessitassem de instalação prévia, com funcionamento </w:t>
+        <w:t xml:space="preserve">Dado o contexto, podemos dizer que ambas as vertentes possuem suas vantagens e desvantagens, o melhor seria reunir o melhor dos dois mundos: soluções que não necessitassem de instalação prévia, com funcionamento </w:t>
       </w:r>
       <w:r>
         <w:rPr>
@@ -1689,15 +1070,7 @@
           <w:sz w:val="24"/>
           <w:szCs w:val="24"/>
         </w:rPr>
-        <w:t xml:space="preserve"> (PWA)</w:t>
-      </w:r>
-      <w:r>
-        <w:rPr>
-          <w:rFonts w:ascii="Times New Roman" w:hAnsi="Times New Roman" w:cs="Times New Roman"/>
-          <w:sz w:val="24"/>
-          <w:szCs w:val="24"/>
-        </w:rPr>
-        <w:t xml:space="preserve"> são o resultado de</w:t>
+        <w:t xml:space="preserve"> (PWA) são o resultado de um conjunto de tecnologias que provém todas essas funcionalidades. O PWA, </w:t>
       </w:r>
       <w:proofErr w:type="gramStart"/>
       <w:r>
@@ -1706,7 +1079,7 @@
           <w:sz w:val="24"/>
           <w:szCs w:val="24"/>
         </w:rPr>
-        <w:t xml:space="preserve">  </w:t>
+        <w:t>à</w:t>
       </w:r>
       <w:proofErr w:type="gramEnd"/>
       <w:r>
@@ -1715,113 +1088,7 @@
           <w:sz w:val="24"/>
           <w:szCs w:val="24"/>
         </w:rPr>
-        <w:t>um conjunto de tecnologias que provém todas essas funcionalidades. O PWA</w:t>
-      </w:r>
-      <w:r>
-        <w:rPr>
-          <w:rFonts w:ascii="Times New Roman" w:hAnsi="Times New Roman" w:cs="Times New Roman"/>
-          <w:sz w:val="24"/>
-          <w:szCs w:val="24"/>
-        </w:rPr>
-        <w:t xml:space="preserve">, </w:t>
-      </w:r>
-      <w:proofErr w:type="gramStart"/>
-      <w:r>
-        <w:rPr>
-          <w:rFonts w:ascii="Times New Roman" w:hAnsi="Times New Roman" w:cs="Times New Roman"/>
-          <w:sz w:val="24"/>
-          <w:szCs w:val="24"/>
-        </w:rPr>
-        <w:t>à</w:t>
-      </w:r>
-      <w:proofErr w:type="gramEnd"/>
-      <w:r>
-        <w:rPr>
-          <w:rFonts w:ascii="Times New Roman" w:hAnsi="Times New Roman" w:cs="Times New Roman"/>
-          <w:sz w:val="24"/>
-          <w:szCs w:val="24"/>
-        </w:rPr>
-        <w:t xml:space="preserve"> princípio,</w:t>
-      </w:r>
-      <w:r>
-        <w:rPr>
-          <w:rFonts w:ascii="Times New Roman" w:hAnsi="Times New Roman" w:cs="Times New Roman"/>
-          <w:sz w:val="24"/>
-          <w:szCs w:val="24"/>
-        </w:rPr>
-        <w:t xml:space="preserve"> em nada difere</w:t>
-      </w:r>
-      <w:r>
-        <w:rPr>
-          <w:rFonts w:ascii="Times New Roman" w:hAnsi="Times New Roman" w:cs="Times New Roman"/>
-          <w:sz w:val="24"/>
-          <w:szCs w:val="24"/>
-        </w:rPr>
-        <w:t xml:space="preserve"> de </w:t>
-      </w:r>
-      <w:r>
-        <w:rPr>
-          <w:rFonts w:ascii="Times New Roman" w:hAnsi="Times New Roman" w:cs="Times New Roman"/>
-          <w:sz w:val="24"/>
-          <w:szCs w:val="24"/>
-        </w:rPr>
-        <w:t>um site</w:t>
-      </w:r>
-      <w:r>
-        <w:rPr>
-          <w:rFonts w:ascii="Times New Roman" w:hAnsi="Times New Roman" w:cs="Times New Roman"/>
-          <w:sz w:val="24"/>
-          <w:szCs w:val="24"/>
-        </w:rPr>
-        <w:t xml:space="preserve"> c</w:t>
-      </w:r>
-      <w:r>
-        <w:rPr>
-          <w:rFonts w:ascii="Times New Roman" w:hAnsi="Times New Roman" w:cs="Times New Roman"/>
-          <w:sz w:val="24"/>
-          <w:szCs w:val="24"/>
-        </w:rPr>
-        <w:t>onvencional,</w:t>
-      </w:r>
-      <w:r>
-        <w:rPr>
-          <w:rFonts w:ascii="Times New Roman" w:hAnsi="Times New Roman" w:cs="Times New Roman"/>
-          <w:sz w:val="24"/>
-          <w:szCs w:val="24"/>
-        </w:rPr>
-        <w:t xml:space="preserve"> a exp</w:t>
-      </w:r>
-      <w:r>
-        <w:rPr>
-          <w:rFonts w:ascii="Times New Roman" w:hAnsi="Times New Roman" w:cs="Times New Roman"/>
-          <w:sz w:val="24"/>
-          <w:szCs w:val="24"/>
-        </w:rPr>
-        <w:t xml:space="preserve">eriência começa em um navegador </w:t>
-      </w:r>
-      <w:r>
-        <w:rPr>
-          <w:rFonts w:ascii="Times New Roman" w:hAnsi="Times New Roman" w:cs="Times New Roman"/>
-          <w:sz w:val="24"/>
-          <w:szCs w:val="24"/>
-        </w:rPr>
-        <w:t xml:space="preserve">e conforme o usuário </w:t>
-      </w:r>
-      <w:r>
-        <w:rPr>
-          <w:rFonts w:ascii="Times New Roman" w:hAnsi="Times New Roman" w:cs="Times New Roman"/>
-          <w:sz w:val="24"/>
-          <w:szCs w:val="24"/>
-        </w:rPr>
-        <w:t xml:space="preserve">utiliza </w:t>
-      </w:r>
-      <w:r>
-        <w:rPr>
-          <w:rFonts w:ascii="Times New Roman" w:hAnsi="Times New Roman" w:cs="Times New Roman"/>
-          <w:sz w:val="24"/>
-          <w:szCs w:val="24"/>
-        </w:rPr>
-        <w:t xml:space="preserve">o </w:t>
+        <w:t xml:space="preserve"> princípio, em nada difere de um site convencional, a experiência começa em um navegador e conforme o usuário utiliza o </w:t>
       </w:r>
       <w:r>
         <w:rPr>
@@ -1876,8 +1143,19 @@
           <w:sz w:val="24"/>
           <w:szCs w:val="24"/>
         </w:rPr>
-        <w:t xml:space="preserve"> são uma alternativa viável para o desenvolvimento de aplicações móveis.</w:t>
-      </w:r>
+        <w:t xml:space="preserve"> são uma alternativa viável à plataforma nativa para o desenvolvimento de aplicações móveis.</w:t>
+      </w:r>
+    </w:p>
+    <w:p>
+      <w:pPr>
+        <w:ind w:firstLine="708"/>
+        <w:jc w:val="both"/>
+        <w:rPr>
+          <w:rFonts w:ascii="Times New Roman" w:hAnsi="Times New Roman" w:cs="Times New Roman"/>
+          <w:sz w:val="24"/>
+          <w:szCs w:val="24"/>
+        </w:rPr>
+      </w:pPr>
     </w:p>
     <w:sectPr>
       <w:pgSz w:w="11906" w:h="16838"/>
@@ -2045,7 +1323,7 @@
   <w:style w:type="paragraph" w:default="1" w:styleId="Normal">
     <w:name w:val="Normal"/>
     <w:qFormat/>
-    <w:rsid w:val="003B4DCE"/>
+    <w:rsid w:val="003174B9"/>
     <w:pPr>
       <w:spacing w:after="200" w:line="276" w:lineRule="auto"/>
     </w:pPr>

</xml_diff>